<commit_message>
Semana 02 hasta sobrecarga con librerias
</commit_message>
<xml_diff>
--- a/semana-01/Clase-02.docx
+++ b/semana-01/Clase-02.docx
@@ -98,13 +98,7 @@
         </w:numPr>
       </w:pPr>
       <w:r>
-        <w:t xml:space="preserve">Set: </w:t>
-      </w:r>
-      <w:r>
-        <w:t>Escritura,</w:t>
-      </w:r>
-      <w:r>
-        <w:t xml:space="preserve"> </w:t>
+        <w:t xml:space="preserve">Set: Escritura, </w:t>
       </w:r>
       <w:proofErr w:type="spellStart"/>
       <w:r>
@@ -112,10 +106,7 @@
       </w:r>
       <w:proofErr w:type="spellEnd"/>
       <w:r>
-        <w:t xml:space="preserve">: </w:t>
-      </w:r>
-      <w:r>
-        <w:t>Lectura</w:t>
+        <w:t>: Lectura</w:t>
       </w:r>
     </w:p>
     <w:p>
@@ -288,12 +279,7 @@
           <w:p>
             <w:proofErr w:type="spellStart"/>
             <w:r>
-              <w:t>birthd</w:t>
-            </w:r>
-            <w:bookmarkStart w:id="0" w:name="_GoBack"/>
-            <w:bookmarkEnd w:id="0"/>
-            <w:r>
-              <w:t>ate</w:t>
+              <w:t>birthdate</w:t>
             </w:r>
             <w:proofErr w:type="spellEnd"/>
           </w:p>
@@ -393,6 +379,1323 @@
       </w:tr>
     </w:tbl>
     <w:p/>
+    <w:p/>
+    <w:p>
+      <w:pPr>
+        <w:pStyle w:val="Prrafodelista"/>
+        <w:numPr>
+          <w:ilvl w:val="0"/>
+          <w:numId w:val="1"/>
+        </w:numPr>
+      </w:pPr>
+      <w:hyperlink r:id="rId5" w:history="1">
+        <w:r>
+          <w:rPr>
+            <w:rStyle w:val="Hipervnculo"/>
+          </w:rPr>
+          <w:t>http://gcoronelc.blogspot.pe/</w:t>
+        </w:r>
+      </w:hyperlink>
+    </w:p>
+    <w:p>
+      <w:pPr>
+        <w:pStyle w:val="Prrafodelista"/>
+        <w:numPr>
+          <w:ilvl w:val="0"/>
+          <w:numId w:val="1"/>
+        </w:numPr>
+      </w:pPr>
+      <w:r>
+        <w:t>La encapsulación se define en dos métodos:</w:t>
+      </w:r>
+    </w:p>
+    <w:p>
+      <w:pPr>
+        <w:pStyle w:val="Prrafodelista"/>
+        <w:numPr>
+          <w:ilvl w:val="1"/>
+          <w:numId w:val="1"/>
+        </w:numPr>
+      </w:pPr>
+      <w:proofErr w:type="spellStart"/>
+      <w:r>
+        <w:t>Get</w:t>
+      </w:r>
+      <w:proofErr w:type="spellEnd"/>
+      <w:r>
+        <w:t xml:space="preserve"> _&gt; Leer el valor de la variable</w:t>
+      </w:r>
+    </w:p>
+    <w:p>
+      <w:pPr>
+        <w:pStyle w:val="Prrafodelista"/>
+        <w:numPr>
+          <w:ilvl w:val="1"/>
+          <w:numId w:val="1"/>
+        </w:numPr>
+      </w:pPr>
+      <w:r>
+        <w:t>Set _&gt; Modificar o establecer el valor de la variable</w:t>
+      </w:r>
+    </w:p>
+    <w:p>
+      <w:pPr>
+        <w:pStyle w:val="Prrafodelista"/>
+        <w:numPr>
+          <w:ilvl w:val="0"/>
+          <w:numId w:val="1"/>
+        </w:numPr>
+      </w:pPr>
+      <w:r>
+        <w:t xml:space="preserve">Propiedad, son los métodos </w:t>
+      </w:r>
+      <w:proofErr w:type="spellStart"/>
+      <w:r>
+        <w:t>get</w:t>
+      </w:r>
+      <w:proofErr w:type="spellEnd"/>
+      <w:r>
+        <w:t xml:space="preserve"> an</w:t>
+      </w:r>
+      <w:r>
+        <w:t>d</w:t>
+      </w:r>
+      <w:r>
+        <w:t xml:space="preserve"> set que identifica una variable.</w:t>
+      </w:r>
+    </w:p>
+    <w:p>
+      <w:pPr>
+        <w:pStyle w:val="Prrafodelista"/>
+        <w:numPr>
+          <w:ilvl w:val="1"/>
+          <w:numId w:val="1"/>
+        </w:numPr>
+      </w:pPr>
+      <w:proofErr w:type="spellStart"/>
+      <w:r>
+        <w:t>getNombre</w:t>
+      </w:r>
+      <w:proofErr w:type="spellEnd"/>
+      <w:r>
+        <w:t xml:space="preserve"> -&gt; nombre</w:t>
+      </w:r>
+    </w:p>
+    <w:p>
+      <w:pPr>
+        <w:pStyle w:val="Prrafodelista"/>
+        <w:numPr>
+          <w:ilvl w:val="1"/>
+          <w:numId w:val="1"/>
+        </w:numPr>
+      </w:pPr>
+      <w:proofErr w:type="spellStart"/>
+      <w:r>
+        <w:t>setPrecio</w:t>
+      </w:r>
+      <w:proofErr w:type="spellEnd"/>
+      <w:r>
+        <w:t xml:space="preserve"> -&gt; precio</w:t>
+      </w:r>
+    </w:p>
+    <w:p>
+      <w:pPr>
+        <w:pStyle w:val="Prrafodelista"/>
+        <w:numPr>
+          <w:ilvl w:val="0"/>
+          <w:numId w:val="1"/>
+        </w:numPr>
+      </w:pPr>
+      <w:r>
+        <w:t>Tipos primitivos: Dato</w:t>
+      </w:r>
+    </w:p>
+    <w:p>
+      <w:pPr>
+        <w:pStyle w:val="Prrafodelista"/>
+        <w:numPr>
+          <w:ilvl w:val="1"/>
+          <w:numId w:val="1"/>
+        </w:numPr>
+      </w:pPr>
+      <w:proofErr w:type="spellStart"/>
+      <w:r>
+        <w:t>Int</w:t>
+      </w:r>
+      <w:proofErr w:type="spellEnd"/>
+      <w:r>
+        <w:t>,</w:t>
+      </w:r>
+      <w:r>
+        <w:t xml:space="preserve"> </w:t>
+      </w:r>
+      <w:proofErr w:type="spellStart"/>
+      <w:r>
+        <w:t>floa</w:t>
+      </w:r>
+      <w:r>
+        <w:t>t</w:t>
+      </w:r>
+      <w:proofErr w:type="spellEnd"/>
+      <w:r>
+        <w:t xml:space="preserve">: </w:t>
+      </w:r>
+      <w:r>
+        <w:t xml:space="preserve">Cuando se declara una variable a nivel de clase, su valor por defecto es </w:t>
+      </w:r>
+      <w:r>
+        <w:t>0</w:t>
+      </w:r>
+      <w:r>
+        <w:t>.</w:t>
+      </w:r>
+    </w:p>
+    <w:p>
+      <w:pPr>
+        <w:pStyle w:val="Prrafodelista"/>
+        <w:numPr>
+          <w:ilvl w:val="1"/>
+          <w:numId w:val="1"/>
+        </w:numPr>
+      </w:pPr>
+      <w:proofErr w:type="spellStart"/>
+      <w:r>
+        <w:t>boolean</w:t>
+      </w:r>
+      <w:proofErr w:type="spellEnd"/>
+      <w:r>
+        <w:t>: Cuando se declara una variable a nivel de clase, su valor por defecto es false.</w:t>
+      </w:r>
+    </w:p>
+    <w:p>
+      <w:pPr>
+        <w:pStyle w:val="Prrafodelista"/>
+        <w:numPr>
+          <w:ilvl w:val="0"/>
+          <w:numId w:val="1"/>
+        </w:numPr>
+      </w:pPr>
+      <w:r>
+        <w:t>Las clases empiezan con letra Mayúscula.</w:t>
+      </w:r>
+      <w:r>
+        <w:tab/>
+      </w:r>
+    </w:p>
+    <w:p>
+      <w:pPr>
+        <w:pStyle w:val="Prrafodelista"/>
+        <w:numPr>
+          <w:ilvl w:val="1"/>
+          <w:numId w:val="1"/>
+        </w:numPr>
+      </w:pPr>
+      <w:r>
+        <w:t xml:space="preserve">Los apuntadores declarados a nivel de clase, su valor por defecto es </w:t>
+      </w:r>
+      <w:proofErr w:type="spellStart"/>
+      <w:r>
+        <w:t>null</w:t>
+      </w:r>
+      <w:proofErr w:type="spellEnd"/>
+      <w:r>
+        <w:t>.</w:t>
+      </w:r>
+    </w:p>
+    <w:p>
+      <w:pPr>
+        <w:pStyle w:val="Prrafodelista"/>
+        <w:numPr>
+          <w:ilvl w:val="0"/>
+          <w:numId w:val="1"/>
+        </w:numPr>
+      </w:pPr>
+      <w:proofErr w:type="spellStart"/>
+      <w:r>
+        <w:t>Null</w:t>
+      </w:r>
+      <w:proofErr w:type="spellEnd"/>
+      <w:r>
+        <w:t>, es ausencia de variables.</w:t>
+      </w:r>
+    </w:p>
+    <w:p>
+      <w:pPr>
+        <w:pStyle w:val="Prrafodelista"/>
+        <w:numPr>
+          <w:ilvl w:val="0"/>
+          <w:numId w:val="1"/>
+        </w:numPr>
+      </w:pPr>
+      <w:r>
+        <w:t>EL constructor, se utiliza para inicializar el objeto.</w:t>
+      </w:r>
+    </w:p>
+    <w:p>
+      <w:pPr>
+        <w:pStyle w:val="Prrafodelista"/>
+        <w:ind w:left="1416"/>
+      </w:pPr>
+      <w:r>
+        <w:t xml:space="preserve">Producto </w:t>
+      </w:r>
+      <w:proofErr w:type="spellStart"/>
+      <w:r>
+        <w:t>prod</w:t>
+      </w:r>
+      <w:proofErr w:type="spellEnd"/>
+      <w:r>
+        <w:t xml:space="preserve"> = new</w:t>
+      </w:r>
+      <w:r>
+        <w:rPr>
+          <w:u w:val="single"/>
+        </w:rPr>
+        <w:t xml:space="preserve"> </w:t>
+      </w:r>
+      <w:proofErr w:type="gramStart"/>
+      <w:r>
+        <w:rPr>
+          <w:color w:val="FF0000"/>
+          <w:u w:val="single"/>
+        </w:rPr>
+        <w:t>Producto(</w:t>
+      </w:r>
+      <w:proofErr w:type="gramEnd"/>
+      <w:r>
+        <w:rPr>
+          <w:color w:val="FF0000"/>
+          <w:u w:val="single"/>
+        </w:rPr>
+        <w:t>);</w:t>
+      </w:r>
+    </w:p>
+    <w:p>
+      <w:pPr>
+        <w:pStyle w:val="Prrafodelista"/>
+        <w:ind w:left="1416"/>
+        <w:rPr>
+          <w:color w:val="FF0000"/>
+        </w:rPr>
+      </w:pPr>
+      <w:r>
+        <w:tab/>
+      </w:r>
+      <w:r>
+        <w:tab/>
+      </w:r>
+      <w:r>
+        <w:tab/>
+      </w:r>
+      <w:r>
+        <w:rPr>
+          <w:color w:val="FF0000"/>
+        </w:rPr>
+        <w:t>Constructor por defecto</w:t>
+      </w:r>
+    </w:p>
+    <w:p>
+      <w:pPr>
+        <w:pStyle w:val="Prrafodelista"/>
+        <w:numPr>
+          <w:ilvl w:val="0"/>
+          <w:numId w:val="1"/>
+        </w:numPr>
+      </w:pPr>
+      <w:r>
+        <w:t xml:space="preserve">Cuando tu clase no tiene un constructor de manera explícita, </w:t>
+      </w:r>
+      <w:r>
+        <w:t xml:space="preserve">o </w:t>
+      </w:r>
+      <w:r>
+        <w:tab/>
+      </w:r>
+      <w:r>
+        <w:t>sea no has definido, Java te agrega el constructor por defecto.</w:t>
+      </w:r>
+      <w:r>
+        <w:t xml:space="preserve"> Por ese motivo se puede crear instancias de una clase.</w:t>
+      </w:r>
+    </w:p>
+    <w:p>
+      <w:pPr>
+        <w:pStyle w:val="Prrafodelista"/>
+        <w:numPr>
+          <w:ilvl w:val="0"/>
+          <w:numId w:val="1"/>
+        </w:numPr>
+      </w:pPr>
+      <w:r>
+        <w:t>El apuntador es una variable cuyo tipo de usuario es una clase.</w:t>
+      </w:r>
+    </w:p>
+    <w:p>
+      <w:pPr>
+        <w:pStyle w:val="Prrafodelista"/>
+        <w:numPr>
+          <w:ilvl w:val="0"/>
+          <w:numId w:val="1"/>
+        </w:numPr>
+      </w:pPr>
+      <w:r>
+        <w:t>Ejemplo visual:</w:t>
+      </w:r>
+    </w:p>
+    <w:p>
+      <w:r>
+        <w:rPr>
+          <w:noProof/>
+          <w:lang w:eastAsia="es-PE"/>
+        </w:rPr>
+        <mc:AlternateContent>
+          <mc:Choice Requires="wps">
+            <w:drawing>
+              <wp:anchor distT="0" distB="0" distL="114300" distR="114300" simplePos="0" relativeHeight="251658240" behindDoc="0" locked="0" layoutInCell="1" allowOverlap="1">
+                <wp:simplePos x="0" y="0"/>
+                <wp:positionH relativeFrom="column">
+                  <wp:posOffset>1631177</wp:posOffset>
+                </wp:positionH>
+                <wp:positionV relativeFrom="paragraph">
+                  <wp:posOffset>42103</wp:posOffset>
+                </wp:positionV>
+                <wp:extent cx="938254" cy="508883"/>
+                <wp:effectExtent l="0" t="0" r="14605" b="24765"/>
+                <wp:wrapNone/>
+                <wp:docPr id="2" name="Cubo 2"/>
+                <wp:cNvGraphicFramePr/>
+                <a:graphic xmlns:a="http://schemas.openxmlformats.org/drawingml/2006/main">
+                  <a:graphicData uri="http://schemas.microsoft.com/office/word/2010/wordprocessingShape">
+                    <wps:wsp>
+                      <wps:cNvSpPr/>
+                      <wps:spPr>
+                        <a:xfrm>
+                          <a:off x="0" y="0"/>
+                          <a:ext cx="938254" cy="508883"/>
+                        </a:xfrm>
+                        <a:prstGeom prst="cube">
+                          <a:avLst/>
+                        </a:prstGeom>
+                      </wps:spPr>
+                      <wps:style>
+                        <a:lnRef idx="2">
+                          <a:schemeClr val="accent1">
+                            <a:shade val="50000"/>
+                          </a:schemeClr>
+                        </a:lnRef>
+                        <a:fillRef idx="1">
+                          <a:schemeClr val="accent1"/>
+                        </a:fillRef>
+                        <a:effectRef idx="0">
+                          <a:schemeClr val="accent1"/>
+                        </a:effectRef>
+                        <a:fontRef idx="minor">
+                          <a:schemeClr val="lt1"/>
+                        </a:fontRef>
+                      </wps:style>
+                      <wps:txbx>
+                        <w:txbxContent>
+                          <w:p>
+                            <w:pPr>
+                              <w:jc w:val="center"/>
+                            </w:pPr>
+                            <w:r>
+                              <w:t>Objeto</w:t>
+                            </w:r>
+                          </w:p>
+                        </w:txbxContent>
+                      </wps:txbx>
+                      <wps:bodyPr rot="0" spcFirstLastPara="0" vertOverflow="overflow" horzOverflow="overflow" vert="horz" wrap="square" lIns="91440" tIns="45720" rIns="91440" bIns="45720" numCol="1" spcCol="0" rtlCol="0" fromWordArt="0" anchor="ctr" anchorCtr="0" forceAA="0" compatLnSpc="1">
+                        <a:prstTxWarp prst="textNoShape">
+                          <a:avLst/>
+                        </a:prstTxWarp>
+                        <a:noAutofit/>
+                      </wps:bodyPr>
+                    </wps:wsp>
+                  </a:graphicData>
+                </a:graphic>
+              </wp:anchor>
+            </w:drawing>
+          </mc:Choice>
+          <mc:Fallback>
+            <w:pict>
+              <v:shapetype id="_x0000_t16" coordsize="21600,21600" o:spt="16" adj="5400" path="m@0,l0@0,,21600@1,21600,21600@2,21600,xem0@0nfl@1@0,21600,em@1@0nfl@1,21600e">
+                <v:stroke joinstyle="miter"/>
+                <v:formulas>
+                  <v:f eqn="val #0"/>
+                  <v:f eqn="sum width 0 #0"/>
+                  <v:f eqn="sum height 0 #0"/>
+                  <v:f eqn="mid height #0"/>
+                  <v:f eqn="prod @1 1 2"/>
+                  <v:f eqn="prod @2 1 2"/>
+                  <v:f eqn="mid width #0"/>
+                </v:formulas>
+                <v:path o:extrusionok="f" gradientshapeok="t" limo="10800,10800" o:connecttype="custom" o:connectlocs="@6,0;@4,@0;0,@3;@4,21600;@1,@3;21600,@5" o:connectangles="270,270,180,90,0,0" textboxrect="0,@0,@1,21600"/>
+                <v:handles>
+                  <v:h position="topLeft,#0" switch="" yrange="0,21600"/>
+                </v:handles>
+                <o:complex v:ext="view"/>
+              </v:shapetype>
+              <v:shape id="Cubo 2" o:spid="_x0000_s1026" type="#_x0000_t16" style="position:absolute;margin-left:128.45pt;margin-top:3.3pt;width:73.9pt;height:40.05pt;z-index:251658240;visibility:visible;mso-wrap-style:square;mso-wrap-distance-left:9pt;mso-wrap-distance-top:0;mso-wrap-distance-right:9pt;mso-wrap-distance-bottom:0;mso-position-horizontal:absolute;mso-position-horizontal-relative:text;mso-position-vertical:absolute;mso-position-vertical-relative:text;v-text-anchor:middle" o:gfxdata="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" fillcolor="#5b9bd5 [3204]" strokecolor="#1f4d78 [1604]" strokeweight="1pt">
+                <v:textbox>
+                  <w:txbxContent>
+                    <w:p>
+                      <w:pPr>
+                        <w:jc w:val="center"/>
+                      </w:pPr>
+                      <w:r>
+                        <w:t>Objeto</w:t>
+                      </w:r>
+                    </w:p>
+                  </w:txbxContent>
+                </v:textbox>
+              </v:shape>
+            </w:pict>
+          </mc:Fallback>
+        </mc:AlternateContent>
+      </w:r>
+    </w:p>
+    <w:p>
+      <w:pPr>
+        <w:ind w:left="720"/>
+        <w:rPr>
+          <w:u w:val="single"/>
+        </w:rPr>
+      </w:pPr>
+      <w:r>
+        <w:rPr>
+          <w:noProof/>
+          <w:u w:val="single"/>
+          <w:lang w:eastAsia="es-PE"/>
+        </w:rPr>
+        <mc:AlternateContent>
+          <mc:Choice Requires="wps">
+            <w:drawing>
+              <wp:anchor distT="0" distB="0" distL="114300" distR="114300" simplePos="0" relativeHeight="251657216" behindDoc="0" locked="0" layoutInCell="1" allowOverlap="1">
+                <wp:simplePos x="0" y="0"/>
+                <wp:positionH relativeFrom="column">
+                  <wp:posOffset>875886</wp:posOffset>
+                </wp:positionH>
+                <wp:positionV relativeFrom="paragraph">
+                  <wp:posOffset>50220</wp:posOffset>
+                </wp:positionV>
+                <wp:extent cx="620202" cy="45719"/>
+                <wp:effectExtent l="0" t="57150" r="27940" b="50165"/>
+                <wp:wrapNone/>
+                <wp:docPr id="1" name="Conector recto de flecha 1"/>
+                <wp:cNvGraphicFramePr/>
+                <a:graphic xmlns:a="http://schemas.openxmlformats.org/drawingml/2006/main">
+                  <a:graphicData uri="http://schemas.microsoft.com/office/word/2010/wordprocessingShape">
+                    <wps:wsp>
+                      <wps:cNvCnPr/>
+                      <wps:spPr>
+                        <a:xfrm flipV="1">
+                          <a:off x="0" y="0"/>
+                          <a:ext cx="620202" cy="45719"/>
+                        </a:xfrm>
+                        <a:prstGeom prst="straightConnector1">
+                          <a:avLst/>
+                        </a:prstGeom>
+                        <a:ln>
+                          <a:tailEnd type="triangle"/>
+                        </a:ln>
+                      </wps:spPr>
+                      <wps:style>
+                        <a:lnRef idx="1">
+                          <a:schemeClr val="accent1"/>
+                        </a:lnRef>
+                        <a:fillRef idx="0">
+                          <a:schemeClr val="accent1"/>
+                        </a:fillRef>
+                        <a:effectRef idx="0">
+                          <a:schemeClr val="accent1"/>
+                        </a:effectRef>
+                        <a:fontRef idx="minor">
+                          <a:schemeClr val="tx1"/>
+                        </a:fontRef>
+                      </wps:style>
+                      <wps:bodyPr/>
+                    </wps:wsp>
+                  </a:graphicData>
+                </a:graphic>
+                <wp14:sizeRelH relativeFrom="margin">
+                  <wp14:pctWidth>0</wp14:pctWidth>
+                </wp14:sizeRelH>
+                <wp14:sizeRelV relativeFrom="margin">
+                  <wp14:pctHeight>0</wp14:pctHeight>
+                </wp14:sizeRelV>
+              </wp:anchor>
+            </w:drawing>
+          </mc:Choice>
+          <mc:Fallback>
+            <w:pict>
+              <v:shapetype w14:anchorId="2587ECF8" id="_x0000_t32" coordsize="21600,21600" o:spt="32" o:oned="t" path="m,l21600,21600e" filled="f">
+                <v:path arrowok="t" fillok="f" o:connecttype="none"/>
+                <o:lock v:ext="edit" shapetype="t"/>
+              </v:shapetype>
+              <v:shape id="Conector recto de flecha 1" o:spid="_x0000_s1026" type="#_x0000_t32" style="position:absolute;margin-left:68.95pt;margin-top:3.95pt;width:48.85pt;height:3.6pt;flip:y;z-index:251657216;visibility:visible;mso-wrap-style:square;mso-width-percent:0;mso-height-percent:0;mso-wrap-distance-left:9pt;mso-wrap-distance-top:0;mso-wrap-distance-right:9pt;mso-wrap-distance-bottom:0;mso-position-horizontal:absolute;mso-position-horizontal-relative:text;mso-position-vertical:absolute;mso-position-vertical-relative:text;mso-width-percent:0;mso-height-percent:0;mso-width-relative:margin;mso-height-relative:margin" o:gfxdata="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" strokecolor="#5b9bd5 [3204]" strokeweight=".5pt">
+                <v:stroke endarrow="block" joinstyle="miter"/>
+              </v:shape>
+            </w:pict>
+          </mc:Fallback>
+        </mc:AlternateContent>
+      </w:r>
+      <w:proofErr w:type="spellStart"/>
+      <w:r>
+        <w:rPr>
+          <w:u w:val="single"/>
+        </w:rPr>
+        <w:t>prod</w:t>
+      </w:r>
+      <w:proofErr w:type="spellEnd"/>
+      <w:r>
+        <w:rPr>
+          <w:u w:val="single"/>
+        </w:rPr>
+        <w:t xml:space="preserve">  </w:t>
+      </w:r>
+    </w:p>
+    <w:p>
+      <w:pPr>
+        <w:ind w:left="720"/>
+        <w:rPr>
+          <w:color w:val="FF0000"/>
+        </w:rPr>
+      </w:pPr>
+      <w:r>
+        <w:rPr>
+          <w:color w:val="FF0000"/>
+        </w:rPr>
+        <w:t>Ap</w:t>
+      </w:r>
+      <w:r>
+        <w:rPr>
+          <w:color w:val="FF0000"/>
+        </w:rPr>
+        <w:t>untador</w:t>
+      </w:r>
+    </w:p>
+    <w:p>
+      <w:pPr>
+        <w:ind w:left="720"/>
+        <w:rPr>
+          <w:color w:val="FF0000"/>
+        </w:rPr>
+      </w:pPr>
+    </w:p>
+    <w:p>
+      <w:pPr>
+        <w:pStyle w:val="Prrafodelista"/>
+        <w:numPr>
+          <w:ilvl w:val="0"/>
+          <w:numId w:val="1"/>
+        </w:numPr>
+      </w:pPr>
+      <w:r>
+        <w:lastRenderedPageBreak/>
+        <w:t xml:space="preserve">Cuando dejas de usar el objeto, el objeto sigue en la memoria, cuando un objeto deja de tener variables, se retira de la memoria por el </w:t>
+      </w:r>
+      <w:proofErr w:type="spellStart"/>
+      <w:r>
+        <w:t>recolectador</w:t>
+      </w:r>
+      <w:proofErr w:type="spellEnd"/>
+      <w:r>
+        <w:t xml:space="preserve"> de basura de Java (Java </w:t>
+      </w:r>
+      <w:proofErr w:type="spellStart"/>
+      <w:r>
+        <w:t>recollector</w:t>
+      </w:r>
+      <w:proofErr w:type="spellEnd"/>
+      <w:r>
+        <w:t>)</w:t>
+      </w:r>
+    </w:p>
+    <w:p>
+      <w:pPr>
+        <w:pStyle w:val="Prrafodelista"/>
+        <w:numPr>
+          <w:ilvl w:val="0"/>
+          <w:numId w:val="1"/>
+        </w:numPr>
+      </w:pPr>
+      <w:r>
+        <w:t xml:space="preserve">Para eso el destructor es un método que ya existe en la clase </w:t>
+      </w:r>
+      <w:proofErr w:type="spellStart"/>
+      <w:r>
+        <w:t>Object</w:t>
+      </w:r>
+      <w:proofErr w:type="spellEnd"/>
+    </w:p>
+    <w:p>
+      <w:pPr>
+        <w:pStyle w:val="Prrafodelista"/>
+        <w:numPr>
+          <w:ilvl w:val="0"/>
+          <w:numId w:val="1"/>
+        </w:numPr>
+      </w:pPr>
+      <w:r>
+        <w:t xml:space="preserve">Toda CLASE hereda de la clase </w:t>
+      </w:r>
+      <w:proofErr w:type="spellStart"/>
+      <w:r>
+        <w:t>Object</w:t>
+      </w:r>
+      <w:proofErr w:type="spellEnd"/>
+      <w:r>
+        <w:t xml:space="preserve">, de manera explícita (OBJECT: CLASE </w:t>
+      </w:r>
+      <w:proofErr w:type="spellStart"/>
+      <w:r>
+        <w:t>RAíZ</w:t>
+      </w:r>
+      <w:proofErr w:type="spellEnd"/>
+      <w:r>
+        <w:t>)</w:t>
+      </w:r>
+    </w:p>
+    <w:p>
+      <w:pPr>
+        <w:pStyle w:val="Prrafodelista"/>
+        <w:numPr>
+          <w:ilvl w:val="0"/>
+          <w:numId w:val="1"/>
+        </w:numPr>
+      </w:pPr>
+      <w:r>
+        <w:t xml:space="preserve">En </w:t>
+      </w:r>
+      <w:proofErr w:type="spellStart"/>
+      <w:r>
+        <w:t>Object</w:t>
+      </w:r>
+      <w:proofErr w:type="spellEnd"/>
+      <w:r>
+        <w:t xml:space="preserve"> se encuentra el método </w:t>
+      </w:r>
+      <w:proofErr w:type="spellStart"/>
+      <w:proofErr w:type="gramStart"/>
+      <w:r>
+        <w:t>finalize</w:t>
+      </w:r>
+      <w:proofErr w:type="spellEnd"/>
+      <w:r>
+        <w:t>(</w:t>
+      </w:r>
+      <w:proofErr w:type="gramEnd"/>
+      <w:r>
+        <w:t>);</w:t>
+      </w:r>
+    </w:p>
+    <w:p>
+      <w:pPr>
+        <w:pStyle w:val="Prrafodelista"/>
+        <w:numPr>
+          <w:ilvl w:val="0"/>
+          <w:numId w:val="1"/>
+        </w:numPr>
+      </w:pPr>
+      <w:r>
+        <w:t>Entonces para usarlo en tu CLASE hacemos un sobre-escritura de la función.</w:t>
+      </w:r>
+    </w:p>
+    <w:p>
+      <w:pPr>
+        <w:pStyle w:val="Prrafodelista"/>
+        <w:numPr>
+          <w:ilvl w:val="0"/>
+          <w:numId w:val="1"/>
+        </w:numPr>
+      </w:pPr>
+      <w:r>
+        <w:t>EL DTO permite transportar datos de una manera más sencilla (como un carrito de compras)</w:t>
+      </w:r>
+    </w:p>
+    <w:p>
+      <w:pPr>
+        <w:pStyle w:val="Prrafodelista"/>
+        <w:numPr>
+          <w:ilvl w:val="0"/>
+          <w:numId w:val="1"/>
+        </w:numPr>
+      </w:pPr>
+      <w:r>
+        <w:t xml:space="preserve">El DTO encapsula los datos para el transporte, es un objeto (Creado por Martin </w:t>
+      </w:r>
+      <w:proofErr w:type="spellStart"/>
+      <w:r>
+        <w:t>fowler</w:t>
+      </w:r>
+      <w:proofErr w:type="spellEnd"/>
+      <w:r>
+        <w:t>)</w:t>
+      </w:r>
+    </w:p>
+    <w:p/>
+    <w:p>
+      <w:bookmarkStart w:id="0" w:name="_GoBack"/>
+      <w:r>
+        <w:rPr>
+          <w:noProof/>
+          <w:lang w:eastAsia="es-PE"/>
+        </w:rPr>
+        <mc:AlternateContent>
+          <mc:Choice Requires="wpg">
+            <w:drawing>
+              <wp:anchor distT="0" distB="0" distL="114300" distR="114300" simplePos="0" relativeHeight="251667456" behindDoc="0" locked="0" layoutInCell="1" allowOverlap="1">
+                <wp:simplePos x="0" y="0"/>
+                <wp:positionH relativeFrom="column">
+                  <wp:posOffset>4024602</wp:posOffset>
+                </wp:positionH>
+                <wp:positionV relativeFrom="paragraph">
+                  <wp:posOffset>61098</wp:posOffset>
+                </wp:positionV>
+                <wp:extent cx="1884460" cy="2067339"/>
+                <wp:effectExtent l="0" t="0" r="20955" b="28575"/>
+                <wp:wrapNone/>
+                <wp:docPr id="12" name="Grupo 12"/>
+                <wp:cNvGraphicFramePr/>
+                <a:graphic xmlns:a="http://schemas.openxmlformats.org/drawingml/2006/main">
+                  <a:graphicData uri="http://schemas.microsoft.com/office/word/2010/wordprocessingGroup">
+                    <wpg:wgp>
+                      <wpg:cNvGrpSpPr/>
+                      <wpg:grpSpPr>
+                        <a:xfrm>
+                          <a:off x="0" y="0"/>
+                          <a:ext cx="1884460" cy="2067339"/>
+                          <a:chOff x="0" y="0"/>
+                          <a:chExt cx="1884460" cy="2067339"/>
+                        </a:xfrm>
+                      </wpg:grpSpPr>
+                      <wps:wsp>
+                        <wps:cNvPr id="6" name="Rectángulo 6"/>
+                        <wps:cNvSpPr/>
+                        <wps:spPr>
+                          <a:xfrm>
+                            <a:off x="55660" y="0"/>
+                            <a:ext cx="1812897" cy="2067339"/>
+                          </a:xfrm>
+                          <a:prstGeom prst="rect">
+                            <a:avLst/>
+                          </a:prstGeom>
+                        </wps:spPr>
+                        <wps:style>
+                          <a:lnRef idx="2">
+                            <a:schemeClr val="accent6"/>
+                          </a:lnRef>
+                          <a:fillRef idx="1">
+                            <a:schemeClr val="lt1"/>
+                          </a:fillRef>
+                          <a:effectRef idx="0">
+                            <a:schemeClr val="accent6"/>
+                          </a:effectRef>
+                          <a:fontRef idx="minor">
+                            <a:schemeClr val="dk1"/>
+                          </a:fontRef>
+                        </wps:style>
+                        <wps:txbx>
+                          <w:txbxContent>
+                            <w:p>
+                              <w:pPr>
+                                <w:jc w:val="center"/>
+                              </w:pPr>
+                              <w:proofErr w:type="spellStart"/>
+                              <w:r>
+                                <w:t>Service</w:t>
+                              </w:r>
+                              <w:proofErr w:type="spellEnd"/>
+                            </w:p>
+                          </w:txbxContent>
+                        </wps:txbx>
+                        <wps:bodyPr rot="0" spcFirstLastPara="0" vertOverflow="overflow" horzOverflow="overflow" vert="horz" wrap="square" lIns="91440" tIns="45720" rIns="91440" bIns="45720" numCol="1" spcCol="0" rtlCol="0" fromWordArt="0" anchor="t" anchorCtr="0" forceAA="0" compatLnSpc="1">
+                          <a:prstTxWarp prst="textNoShape">
+                            <a:avLst/>
+                          </a:prstTxWarp>
+                          <a:noAutofit/>
+                        </wps:bodyPr>
+                      </wps:wsp>
+                      <wps:wsp>
+                        <wps:cNvPr id="8" name="Conector recto 8"/>
+                        <wps:cNvCnPr/>
+                        <wps:spPr>
+                          <a:xfrm flipV="1">
+                            <a:off x="0" y="230588"/>
+                            <a:ext cx="1828800" cy="7951"/>
+                          </a:xfrm>
+                          <a:prstGeom prst="line">
+                            <a:avLst/>
+                          </a:prstGeom>
+                        </wps:spPr>
+                        <wps:style>
+                          <a:lnRef idx="1">
+                            <a:schemeClr val="accent6"/>
+                          </a:lnRef>
+                          <a:fillRef idx="0">
+                            <a:schemeClr val="accent6"/>
+                          </a:fillRef>
+                          <a:effectRef idx="0">
+                            <a:schemeClr val="accent6"/>
+                          </a:effectRef>
+                          <a:fontRef idx="minor">
+                            <a:schemeClr val="tx1"/>
+                          </a:fontRef>
+                        </wps:style>
+                        <wps:bodyPr/>
+                      </wps:wsp>
+                      <wps:wsp>
+                        <wps:cNvPr id="9" name="Conector recto 9"/>
+                        <wps:cNvCnPr/>
+                        <wps:spPr>
+                          <a:xfrm flipV="1">
+                            <a:off x="55660" y="1280160"/>
+                            <a:ext cx="1828800" cy="7951"/>
+                          </a:xfrm>
+                          <a:prstGeom prst="line">
+                            <a:avLst/>
+                          </a:prstGeom>
+                        </wps:spPr>
+                        <wps:style>
+                          <a:lnRef idx="1">
+                            <a:schemeClr val="accent6"/>
+                          </a:lnRef>
+                          <a:fillRef idx="0">
+                            <a:schemeClr val="accent6"/>
+                          </a:fillRef>
+                          <a:effectRef idx="0">
+                            <a:schemeClr val="accent6"/>
+                          </a:effectRef>
+                          <a:fontRef idx="minor">
+                            <a:schemeClr val="tx1"/>
+                          </a:fontRef>
+                        </wps:style>
+                        <wps:bodyPr/>
+                      </wps:wsp>
+                    </wpg:wgp>
+                  </a:graphicData>
+                </a:graphic>
+              </wp:anchor>
+            </w:drawing>
+          </mc:Choice>
+          <mc:Fallback>
+            <w:pict>
+              <v:group id="Grupo 12" o:spid="_x0000_s1027" style="position:absolute;margin-left:316.9pt;margin-top:4.8pt;width:148.4pt;height:162.8pt;z-index:251667456" coordsize="18844,20673" o:gfxdata="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">
+                <v:rect id="Rectángulo 6" o:spid="_x0000_s1028" style="position:absolute;left:556;width:18129;height:20673;visibility:visible;mso-wrap-style:square;v-text-anchor:top" o:gfxdata="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" fillcolor="white [3201]" strokecolor="#70ad47 [3209]" strokeweight="1pt">
+                  <v:textbox>
+                    <w:txbxContent>
+                      <w:p>
+                        <w:pPr>
+                          <w:jc w:val="center"/>
+                        </w:pPr>
+                        <w:proofErr w:type="spellStart"/>
+                        <w:r>
+                          <w:t>Service</w:t>
+                        </w:r>
+                        <w:proofErr w:type="spellEnd"/>
+                      </w:p>
+                    </w:txbxContent>
+                  </v:textbox>
+                </v:rect>
+                <v:line id="Conector recto 8" o:spid="_x0000_s1029" style="position:absolute;flip:y;visibility:visible;mso-wrap-style:square" from="0,2305" to="18288,2385" o:connectortype="straight" o:gfxdata="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" strokecolor="#70ad47 [3209]" strokeweight=".5pt">
+                  <v:stroke joinstyle="miter"/>
+                </v:line>
+                <v:line id="Conector recto 9" o:spid="_x0000_s1030" style="position:absolute;flip:y;visibility:visible;mso-wrap-style:square" from="556,12801" to="18844,12881" o:connectortype="straight" o:gfxdata="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" strokecolor="#70ad47 [3209]" strokeweight=".5pt">
+                  <v:stroke joinstyle="miter"/>
+                </v:line>
+              </v:group>
+            </w:pict>
+          </mc:Fallback>
+        </mc:AlternateContent>
+      </w:r>
+      <w:bookmarkEnd w:id="0"/>
+      <w:r>
+        <w:rPr>
+          <w:noProof/>
+          <w:lang w:eastAsia="es-PE"/>
+        </w:rPr>
+        <mc:AlternateContent>
+          <mc:Choice Requires="wpg">
+            <w:drawing>
+              <wp:anchor distT="0" distB="0" distL="114300" distR="114300" simplePos="0" relativeHeight="251662336" behindDoc="0" locked="0" layoutInCell="1" allowOverlap="1" wp14:anchorId="1CF1C23A" wp14:editId="01B4EA3D">
+                <wp:simplePos x="0" y="0"/>
+                <wp:positionH relativeFrom="column">
+                  <wp:posOffset>478238</wp:posOffset>
+                </wp:positionH>
+                <wp:positionV relativeFrom="paragraph">
+                  <wp:posOffset>4914</wp:posOffset>
+                </wp:positionV>
+                <wp:extent cx="1860605" cy="1590261"/>
+                <wp:effectExtent l="0" t="0" r="25400" b="10160"/>
+                <wp:wrapNone/>
+                <wp:docPr id="7" name="Grupo 7"/>
+                <wp:cNvGraphicFramePr/>
+                <a:graphic xmlns:a="http://schemas.openxmlformats.org/drawingml/2006/main">
+                  <a:graphicData uri="http://schemas.microsoft.com/office/word/2010/wordprocessingGroup">
+                    <wpg:wgp>
+                      <wpg:cNvGrpSpPr/>
+                      <wpg:grpSpPr>
+                        <a:xfrm>
+                          <a:off x="0" y="0"/>
+                          <a:ext cx="1860605" cy="1590261"/>
+                          <a:chOff x="0" y="0"/>
+                          <a:chExt cx="1860605" cy="1590261"/>
+                        </a:xfrm>
+                      </wpg:grpSpPr>
+                      <wps:wsp>
+                        <wps:cNvPr id="3" name="Rectángulo 3"/>
+                        <wps:cNvSpPr/>
+                        <wps:spPr>
+                          <a:xfrm>
+                            <a:off x="0" y="0"/>
+                            <a:ext cx="1844702" cy="1590261"/>
+                          </a:xfrm>
+                          <a:prstGeom prst="rect">
+                            <a:avLst/>
+                          </a:prstGeom>
+                        </wps:spPr>
+                        <wps:style>
+                          <a:lnRef idx="2">
+                            <a:schemeClr val="accent6"/>
+                          </a:lnRef>
+                          <a:fillRef idx="1">
+                            <a:schemeClr val="lt1"/>
+                          </a:fillRef>
+                          <a:effectRef idx="0">
+                            <a:schemeClr val="accent6"/>
+                          </a:effectRef>
+                          <a:fontRef idx="minor">
+                            <a:schemeClr val="dk1"/>
+                          </a:fontRef>
+                        </wps:style>
+                        <wps:bodyPr rot="0" spcFirstLastPara="0" vertOverflow="overflow" horzOverflow="overflow" vert="horz" wrap="square" lIns="91440" tIns="45720" rIns="91440" bIns="45720" numCol="1" spcCol="0" rtlCol="0" fromWordArt="0" anchor="ctr" anchorCtr="0" forceAA="0" compatLnSpc="1">
+                          <a:prstTxWarp prst="textNoShape">
+                            <a:avLst/>
+                          </a:prstTxWarp>
+                          <a:noAutofit/>
+                        </wps:bodyPr>
+                      </wps:wsp>
+                      <wps:wsp>
+                        <wps:cNvPr id="4" name="Conector recto 4"/>
+                        <wps:cNvCnPr/>
+                        <wps:spPr>
+                          <a:xfrm>
+                            <a:off x="0" y="246490"/>
+                            <a:ext cx="1860605" cy="7951"/>
+                          </a:xfrm>
+                          <a:prstGeom prst="line">
+                            <a:avLst/>
+                          </a:prstGeom>
+                        </wps:spPr>
+                        <wps:style>
+                          <a:lnRef idx="1">
+                            <a:schemeClr val="accent6"/>
+                          </a:lnRef>
+                          <a:fillRef idx="0">
+                            <a:schemeClr val="accent6"/>
+                          </a:fillRef>
+                          <a:effectRef idx="0">
+                            <a:schemeClr val="accent6"/>
+                          </a:effectRef>
+                          <a:fontRef idx="minor">
+                            <a:schemeClr val="tx1"/>
+                          </a:fontRef>
+                        </wps:style>
+                        <wps:bodyPr/>
+                      </wps:wsp>
+                      <wps:wsp>
+                        <wps:cNvPr id="5" name="Rectángulo 5"/>
+                        <wps:cNvSpPr/>
+                        <wps:spPr>
+                          <a:xfrm>
+                            <a:off x="1574358" y="15902"/>
+                            <a:ext cx="270179" cy="269599"/>
+                          </a:xfrm>
+                          <a:prstGeom prst="rect">
+                            <a:avLst/>
+                          </a:prstGeom>
+                        </wps:spPr>
+                        <wps:style>
+                          <a:lnRef idx="2">
+                            <a:schemeClr val="accent6"/>
+                          </a:lnRef>
+                          <a:fillRef idx="1">
+                            <a:schemeClr val="lt1"/>
+                          </a:fillRef>
+                          <a:effectRef idx="0">
+                            <a:schemeClr val="accent6"/>
+                          </a:effectRef>
+                          <a:fontRef idx="minor">
+                            <a:schemeClr val="dk1"/>
+                          </a:fontRef>
+                        </wps:style>
+                        <wps:txbx>
+                          <w:txbxContent>
+                            <w:p>
+                              <w:pPr>
+                                <w:jc w:val="center"/>
+                              </w:pPr>
+                              <w:r>
+                                <w:t>X</w:t>
+                              </w:r>
+                            </w:p>
+                          </w:txbxContent>
+                        </wps:txbx>
+                        <wps:bodyPr rot="0" spcFirstLastPara="0" vertOverflow="overflow" horzOverflow="overflow" vert="horz" wrap="square" lIns="91440" tIns="45720" rIns="91440" bIns="45720" numCol="1" spcCol="0" rtlCol="0" fromWordArt="0" anchor="ctr" anchorCtr="0" forceAA="0" compatLnSpc="1">
+                          <a:prstTxWarp prst="textNoShape">
+                            <a:avLst/>
+                          </a:prstTxWarp>
+                          <a:noAutofit/>
+                        </wps:bodyPr>
+                      </wps:wsp>
+                    </wpg:wgp>
+                  </a:graphicData>
+                </a:graphic>
+              </wp:anchor>
+            </w:drawing>
+          </mc:Choice>
+          <mc:Fallback>
+            <w:pict>
+              <v:group w14:anchorId="1CF1C23A" id="Grupo 7" o:spid="_x0000_s1031" style="position:absolute;margin-left:37.65pt;margin-top:.4pt;width:146.5pt;height:125.2pt;z-index:251662336" coordsize="18606,15902" o:gfxdata="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">
+                <v:rect id="Rectángulo 3" o:spid="_x0000_s1032" style="position:absolute;width:18447;height:15902;visibility:visible;mso-wrap-style:square;v-text-anchor:middle" o:gfxdata="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" fillcolor="white [3201]" strokecolor="#70ad47 [3209]" strokeweight="1pt"/>
+                <v:line id="Conector recto 4" o:spid="_x0000_s1033" style="position:absolute;visibility:visible;mso-wrap-style:square" from="0,2464" to="18606,2544" o:connectortype="straight" o:gfxdata="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" strokecolor="#70ad47 [3209]" strokeweight=".5pt">
+                  <v:stroke joinstyle="miter"/>
+                </v:line>
+                <v:rect id="Rectángulo 5" o:spid="_x0000_s1034" style="position:absolute;left:15743;top:159;width:2702;height:2696;visibility:visible;mso-wrap-style:square;v-text-anchor:middle" o:gfxdata="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" fillcolor="white [3201]" strokecolor="#70ad47 [3209]" strokeweight="1pt">
+                  <v:textbox>
+                    <w:txbxContent>
+                      <w:p>
+                        <w:pPr>
+                          <w:jc w:val="center"/>
+                        </w:pPr>
+                        <w:r>
+                          <w:t>X</w:t>
+                        </w:r>
+                      </w:p>
+                    </w:txbxContent>
+                  </v:textbox>
+                </v:rect>
+              </v:group>
+            </w:pict>
+          </mc:Fallback>
+        </mc:AlternateContent>
+      </w:r>
+    </w:p>
+    <w:p>
+      <w:r>
+        <w:rPr>
+          <w:noProof/>
+          <w:lang w:eastAsia="es-PE"/>
+        </w:rPr>
+        <mc:AlternateContent>
+          <mc:Choice Requires="wps">
+            <w:drawing>
+              <wp:anchor distT="0" distB="0" distL="114300" distR="114300" simplePos="0" relativeHeight="251669504" behindDoc="0" locked="0" layoutInCell="1" allowOverlap="1" wp14:anchorId="148ADE5C" wp14:editId="2E812BBE">
+                <wp:simplePos x="0" y="0"/>
+                <wp:positionH relativeFrom="column">
+                  <wp:posOffset>2855761</wp:posOffset>
+                </wp:positionH>
+                <wp:positionV relativeFrom="paragraph">
+                  <wp:posOffset>196767</wp:posOffset>
+                </wp:positionV>
+                <wp:extent cx="715617" cy="397565"/>
+                <wp:effectExtent l="0" t="0" r="27940" b="21590"/>
+                <wp:wrapNone/>
+                <wp:docPr id="11" name="Cubo 11"/>
+                <wp:cNvGraphicFramePr/>
+                <a:graphic xmlns:a="http://schemas.openxmlformats.org/drawingml/2006/main">
+                  <a:graphicData uri="http://schemas.microsoft.com/office/word/2010/wordprocessingShape">
+                    <wps:wsp>
+                      <wps:cNvSpPr/>
+                      <wps:spPr>
+                        <a:xfrm>
+                          <a:off x="0" y="0"/>
+                          <a:ext cx="715617" cy="397565"/>
+                        </a:xfrm>
+                        <a:prstGeom prst="cube">
+                          <a:avLst/>
+                        </a:prstGeom>
+                      </wps:spPr>
+                      <wps:style>
+                        <a:lnRef idx="2">
+                          <a:schemeClr val="accent1">
+                            <a:shade val="50000"/>
+                          </a:schemeClr>
+                        </a:lnRef>
+                        <a:fillRef idx="1">
+                          <a:schemeClr val="accent1"/>
+                        </a:fillRef>
+                        <a:effectRef idx="0">
+                          <a:schemeClr val="accent1"/>
+                        </a:effectRef>
+                        <a:fontRef idx="minor">
+                          <a:schemeClr val="lt1"/>
+                        </a:fontRef>
+                      </wps:style>
+                      <wps:txbx>
+                        <w:txbxContent>
+                          <w:p>
+                            <w:pPr>
+                              <w:jc w:val="center"/>
+                            </w:pPr>
+                            <w:r>
+                              <w:t>DTO</w:t>
+                            </w:r>
+                          </w:p>
+                        </w:txbxContent>
+                      </wps:txbx>
+                      <wps:bodyPr rot="0" spcFirstLastPara="0" vertOverflow="overflow" horzOverflow="overflow" vert="horz" wrap="square" lIns="91440" tIns="45720" rIns="91440" bIns="45720" numCol="1" spcCol="0" rtlCol="0" fromWordArt="0" anchor="ctr" anchorCtr="0" forceAA="0" compatLnSpc="1">
+                        <a:prstTxWarp prst="textNoShape">
+                          <a:avLst/>
+                        </a:prstTxWarp>
+                        <a:noAutofit/>
+                      </wps:bodyPr>
+                    </wps:wsp>
+                  </a:graphicData>
+                </a:graphic>
+              </wp:anchor>
+            </w:drawing>
+          </mc:Choice>
+          <mc:Fallback>
+            <w:pict>
+              <v:shape w14:anchorId="148ADE5C" id="Cubo 11" o:spid="_x0000_s1035" type="#_x0000_t16" style="position:absolute;margin-left:224.85pt;margin-top:15.5pt;width:56.35pt;height:31.3pt;z-index:251669504;visibility:visible;mso-wrap-style:square;mso-wrap-distance-left:9pt;mso-wrap-distance-top:0;mso-wrap-distance-right:9pt;mso-wrap-distance-bottom:0;mso-position-horizontal:absolute;mso-position-horizontal-relative:text;mso-position-vertical:absolute;mso-position-vertical-relative:text;v-text-anchor:middle" o:gfxdata="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" fillcolor="#5b9bd5 [3204]" strokecolor="#1f4d78 [1604]" strokeweight="1pt">
+                <v:textbox>
+                  <w:txbxContent>
+                    <w:p>
+                      <w:pPr>
+                        <w:jc w:val="center"/>
+                      </w:pPr>
+                      <w:r>
+                        <w:t>DTO</w:t>
+                      </w:r>
+                    </w:p>
+                  </w:txbxContent>
+                </v:textbox>
+              </v:shape>
+            </w:pict>
+          </mc:Fallback>
+        </mc:AlternateContent>
+      </w:r>
+    </w:p>
+    <w:p/>
+    <w:p>
+      <w:r>
+        <w:rPr>
+          <w:noProof/>
+          <w:lang w:eastAsia="es-PE"/>
+        </w:rPr>
+        <mc:AlternateContent>
+          <mc:Choice Requires="wps">
+            <w:drawing>
+              <wp:anchor distT="0" distB="0" distL="114300" distR="114300" simplePos="0" relativeHeight="251668480" behindDoc="0" locked="0" layoutInCell="1" allowOverlap="1" wp14:anchorId="3F2D0CAE" wp14:editId="3E4C5809">
+                <wp:simplePos x="0" y="0"/>
+                <wp:positionH relativeFrom="column">
+                  <wp:posOffset>2450244</wp:posOffset>
+                </wp:positionH>
+                <wp:positionV relativeFrom="paragraph">
+                  <wp:posOffset>134786</wp:posOffset>
+                </wp:positionV>
+                <wp:extent cx="1534602" cy="0"/>
+                <wp:effectExtent l="38100" t="76200" r="27940" b="95250"/>
+                <wp:wrapNone/>
+                <wp:docPr id="10" name="Conector recto de flecha 10"/>
+                <wp:cNvGraphicFramePr/>
+                <a:graphic xmlns:a="http://schemas.openxmlformats.org/drawingml/2006/main">
+                  <a:graphicData uri="http://schemas.microsoft.com/office/word/2010/wordprocessingShape">
+                    <wps:wsp>
+                      <wps:cNvCnPr/>
+                      <wps:spPr>
+                        <a:xfrm>
+                          <a:off x="0" y="0"/>
+                          <a:ext cx="1534602" cy="0"/>
+                        </a:xfrm>
+                        <a:prstGeom prst="straightConnector1">
+                          <a:avLst/>
+                        </a:prstGeom>
+                        <a:ln>
+                          <a:headEnd type="triangle"/>
+                          <a:tailEnd type="triangle"/>
+                        </a:ln>
+                      </wps:spPr>
+                      <wps:style>
+                        <a:lnRef idx="1">
+                          <a:schemeClr val="accent1"/>
+                        </a:lnRef>
+                        <a:fillRef idx="0">
+                          <a:schemeClr val="accent1"/>
+                        </a:fillRef>
+                        <a:effectRef idx="0">
+                          <a:schemeClr val="accent1"/>
+                        </a:effectRef>
+                        <a:fontRef idx="minor">
+                          <a:schemeClr val="tx1"/>
+                        </a:fontRef>
+                      </wps:style>
+                      <wps:bodyPr/>
+                    </wps:wsp>
+                  </a:graphicData>
+                </a:graphic>
+              </wp:anchor>
+            </w:drawing>
+          </mc:Choice>
+          <mc:Fallback>
+            <w:pict>
+              <v:shape w14:anchorId="6E914D91" id="Conector recto de flecha 10" o:spid="_x0000_s1026" type="#_x0000_t32" style="position:absolute;margin-left:192.95pt;margin-top:10.6pt;width:120.85pt;height:0;z-index:251668480;visibility:visible;mso-wrap-style:square;mso-wrap-distance-left:9pt;mso-wrap-distance-top:0;mso-wrap-distance-right:9pt;mso-wrap-distance-bottom:0;mso-position-horizontal:absolute;mso-position-horizontal-relative:text;mso-position-vertical:absolute;mso-position-vertical-relative:text" o:gfxdata="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" strokecolor="#5b9bd5 [3204]" strokeweight=".5pt">
+                <v:stroke startarrow="block" endarrow="block" joinstyle="miter"/>
+              </v:shape>
+            </w:pict>
+          </mc:Fallback>
+        </mc:AlternateContent>
+      </w:r>
+    </w:p>
+    <w:p/>
+    <w:p/>
+    <w:p/>
+    <w:p/>
+    <w:p/>
+    <w:p/>
+    <w:p>
+      <w:pPr>
+        <w:pStyle w:val="Prrafodelista"/>
+        <w:numPr>
+          <w:ilvl w:val="0"/>
+          <w:numId w:val="1"/>
+        </w:numPr>
+      </w:pPr>
+      <w:r>
+        <w:t xml:space="preserve">Otra forma de encapsular las variables, </w:t>
+      </w:r>
+      <w:proofErr w:type="spellStart"/>
+      <w:r>
+        <w:t>click</w:t>
+      </w:r>
+      <w:proofErr w:type="spellEnd"/>
+      <w:r>
+        <w:t xml:space="preserve"> derecho -&gt; </w:t>
+      </w:r>
+      <w:proofErr w:type="spellStart"/>
+      <w:r>
+        <w:t>refactor</w:t>
+      </w:r>
+      <w:proofErr w:type="spellEnd"/>
+      <w:r>
+        <w:t xml:space="preserve"> -&gt; </w:t>
+      </w:r>
+      <w:proofErr w:type="spellStart"/>
+      <w:r>
+        <w:t>encapsulate</w:t>
+      </w:r>
+      <w:proofErr w:type="spellEnd"/>
+      <w:r>
+        <w:t xml:space="preserve"> </w:t>
+      </w:r>
+      <w:proofErr w:type="spellStart"/>
+      <w:r>
+        <w:t>field</w:t>
+      </w:r>
+      <w:proofErr w:type="spellEnd"/>
+    </w:p>
     <w:sectPr>
       <w:pgSz w:w="11906" w:h="16838"/>
       <w:pgMar w:top="1417" w:right="1701" w:bottom="1417" w:left="1701" w:header="708" w:footer="708" w:gutter="0"/>
@@ -421,7 +1724,7 @@
         <w:rFonts w:ascii="Wingdings" w:eastAsiaTheme="minorHAnsi" w:hAnsi="Wingdings" w:cstheme="minorBidi" w:hint="default"/>
       </w:rPr>
     </w:lvl>
-    <w:lvl w:ilvl="1" w:tplc="280A0003" w:tentative="1">
+    <w:lvl w:ilvl="1" w:tplc="280A0003">
       <w:start w:val="1"/>
       <w:numFmt w:val="bullet"/>
       <w:lvlText w:val="o"/>
@@ -976,6 +2279,17 @@
       </w:tblBorders>
     </w:tblPr>
   </w:style>
+  <w:style w:type="character" w:styleId="Hipervnculo">
+    <w:name w:val="Hyperlink"/>
+    <w:basedOn w:val="Fuentedeprrafopredeter"/>
+    <w:uiPriority w:val="99"/>
+    <w:unhideWhenUsed/>
+    <w:rsid w:val="00691F49"/>
+    <w:rPr>
+      <w:color w:val="0563C1" w:themeColor="hyperlink"/>
+      <w:u w:val="single"/>
+    </w:rPr>
+  </w:style>
 </w:styles>
 </file>
 

</xml_diff>